<commit_message>
Alterando o arquivo de teste
</commit_message>
<xml_diff>
--- a/docs/testes/Relatório_de_Testes_com_Usuário - Ana Assis.docx
+++ b/docs/testes/Relatório_de_Testes_com_Usuário - Ana Assis.docx
@@ -4181,14 +4181,31 @@
     </w:p>
     <w:p>
       <w:pPr>
+        <w:spacing w:line="480"/>
+        <w:rPr>
+          <w:lang w:val="pt-BR"/>
+        </w:rPr>
+      </w:pPr>
+      <w:r>
+        <w:rPr>
+          <w:rFonts w:ascii="Arial" w:cs="Arial" w:eastAsiaTheme="majorAscii" w:hAnsi="Arial"/>
+          <w:sz w:val="20"/>
+          <w:szCs w:val="20"/>
+          <w:lang w:val="pt-BR"/>
+        </w:rPr>
+        <w:t>Funcionalidades adicionais que podem otimizar a experiência do usuário são implementar caixas de diálogos/alertas com mensagens objetivas e claras para auxiliar a navegação do site, permitir ao usuário cancelar ou confirmar ações, fazer com que a logo do site redirecione o usuário para a página inicial.</w:t>
+      </w:r>
+    </w:p>
+    <w:p>
+      <w:pPr>
         <w:rPr>
           <w:lang w:val="pt-BR"/>
         </w:rPr>
       </w:pPr>
     </w:p>
     <w:sectPr>
-      <w:headerReference w:type="default" r:id="rId12"/>
-      <w:footerReference w:type="default" r:id="rId13"/>
+      <w:headerReference w:type="default" r:id="rId14"/>
+      <w:footerReference w:type="default" r:id="rId15"/>
       <w:pgSz w:w="11906" w:h="16838"/>
       <w:pgMar w:top="2405" w:right="1134" w:bottom="2334" w:left="1134" w:header="1134" w:footer="1134" w:gutter="0"/>
       <w:cols w:space="720"/>
@@ -4288,7 +4305,7 @@
               <wp:inline distT="0" distB="0" distL="0" distR="0">
                 <wp:extent cx="314325" cy="305435"/>
                 <wp:effectExtent l="0" t="0" r="0" b="0"/>
-                <wp:docPr id="5" name="Figura1"/>
+                <wp:docPr id="8" name="Figura1"/>
                 <wp:cNvGraphicFramePr>
                   <a:graphicFrameLocks xmlns:a="http://schemas.openxmlformats.org/drawingml/2006/main" noChangeAspect="1"/>
                 </wp:cNvGraphicFramePr>
@@ -4296,13 +4313,13 @@
                   <a:graphicData uri="http://schemas.openxmlformats.org/drawingml/2006/picture">
                     <pic:pic xmlns:pic="http://schemas.openxmlformats.org/drawingml/2006/picture">
                       <pic:nvPicPr>
-                        <pic:cNvPr id="2" name="Figura1"/>
+                        <pic:cNvPr id="5" name="Figura1"/>
                         <pic:cNvPicPr>
                           <a:picLocks noChangeAspect="1" noChangeArrowheads="1"/>
                         </pic:cNvPicPr>
                       </pic:nvPicPr>
                       <pic:blipFill>
-                        <a:blip r:embed="rId3"/>
+                        <a:blip r:embed="rId5"/>
                         <a:srcRect/>
                         <a:stretch>
                           <a:fillRect/>
@@ -4349,7 +4366,7 @@
               <wp:inline distT="0" distB="0" distL="0" distR="0">
                 <wp:extent cx="314325" cy="304800"/>
                 <wp:effectExtent l="0" t="0" r="0" b="0"/>
-                <wp:docPr id="6" name="Figura2"/>
+                <wp:docPr id="9" name="Figura2"/>
                 <wp:cNvGraphicFramePr>
                   <a:graphicFrameLocks xmlns:a="http://schemas.openxmlformats.org/drawingml/2006/main" noChangeAspect="1"/>
                 </wp:cNvGraphicFramePr>
@@ -4357,13 +4374,13 @@
                   <a:graphicData uri="http://schemas.openxmlformats.org/drawingml/2006/picture">
                     <pic:pic xmlns:pic="http://schemas.openxmlformats.org/drawingml/2006/picture">
                       <pic:nvPicPr>
-                        <pic:cNvPr id="3" name="Figura2"/>
+                        <pic:cNvPr id="6" name="Figura2"/>
                         <pic:cNvPicPr>
                           <a:picLocks noChangeAspect="1" noChangeArrowheads="1"/>
                         </pic:cNvPicPr>
                       </pic:nvPicPr>
                       <pic:blipFill>
-                        <a:blip r:embed="rId4"/>
+                        <a:blip r:embed="rId6"/>
                         <a:srcRect/>
                         <a:stretch>
                           <a:fillRect/>
@@ -4496,7 +4513,7 @@
         <w:lang w:val="pt-BR" w:eastAsia="pt-BR"/>
       </w:rPr>
       <w:drawing xmlns:mc="http://schemas.openxmlformats.org/markup-compatibility/2006">
-        <wp:anchor allowOverlap="1" behindDoc="1" distT="0" distB="0" distL="0" distR="0" layoutInCell="1" locked="0" relativeHeight="503314437" simplePos="0">
+        <wp:anchor allowOverlap="1" behindDoc="1" distT="0" distB="0" distL="0" distR="0" layoutInCell="1" locked="0" relativeHeight="503312389" simplePos="0">
           <wp:simplePos x="0" y="0"/>
           <wp:positionH relativeFrom="column">
             <wp:posOffset>-953135</wp:posOffset>
@@ -4507,7 +4524,7 @@
           <wp:extent cx="3247390" cy="244475"/>
           <wp:effectExtent l="0" t="0" r="0" b="0"/>
           <wp:wrapNone/>
-          <wp:docPr id="4" name="Picture"/>
+          <wp:docPr id="7" name="Picture"/>
           <wp:cNvGraphicFramePr>
             <a:graphicFrameLocks xmlns:a="http://schemas.openxmlformats.org/drawingml/2006/main" noChangeAspect="1"/>
           </wp:cNvGraphicFramePr>
@@ -4515,13 +4532,13 @@
             <a:graphicData uri="http://schemas.openxmlformats.org/drawingml/2006/picture">
               <pic:pic xmlns:pic="http://schemas.openxmlformats.org/drawingml/2006/picture">
                 <pic:nvPicPr>
-                  <pic:cNvPr id="1" name="Picture"/>
+                  <pic:cNvPr id="4" name="Picture"/>
                   <pic:cNvPicPr>
                     <a:picLocks noChangeAspect="1" noChangeArrowheads="1"/>
                   </pic:cNvPicPr>
                 </pic:nvPicPr>
                 <pic:blipFill>
-                  <a:blip r:embed="rId2"/>
+                  <a:blip r:embed="rId3"/>
                   <a:srcRect/>
                   <a:stretch>
                     <a:fillRect/>

</xml_diff>